<commit_message>
add issues and caveats section from earlier documents
</commit_message>
<xml_diff>
--- a/autohotkeys/AutoUpload Usage Instructions.docx
+++ b/autohotkeys/AutoUpload Usage Instructions.docx
@@ -6,8 +6,13 @@
       <w:pPr>
         <w:jc w:val="center"/>
       </w:pPr>
-      <w:r>
-        <w:t>AutoHotkey Bulk Upload instructions</w:t>
+      <w:proofErr w:type="spellStart"/>
+      <w:r>
+        <w:t>AutoHotkey</w:t>
+      </w:r>
+      <w:proofErr w:type="spellEnd"/>
+      <w:r>
+        <w:t xml:space="preserve"> Bulk Upload instructions</w:t>
       </w:r>
     </w:p>
     <w:p>
@@ -274,8 +279,13 @@
         </w:numPr>
       </w:pPr>
       <w:r>
-        <w:t>Windows Key + i</w:t>
-      </w:r>
+        <w:t xml:space="preserve">Windows Key + </w:t>
+      </w:r>
+      <w:proofErr w:type="spellStart"/>
+      <w:r>
+        <w:t>i</w:t>
+      </w:r>
+      <w:proofErr w:type="spellEnd"/>
     </w:p>
     <w:p>
       <w:pPr>
@@ -339,62 +349,210 @@
       <w:r>
         <w:t>:</w:t>
       </w:r>
+    </w:p>
+    <w:p>
+      <w:pPr>
+        <w:pStyle w:val="ListParagraph"/>
+        <w:numPr>
+          <w:ilvl w:val="2"/>
+          <w:numId w:val="1"/>
+        </w:numPr>
+      </w:pPr>
+      <w:r>
+        <w:t xml:space="preserve">While </w:t>
+      </w:r>
+      <w:proofErr w:type="spellStart"/>
+      <w:r>
+        <w:t>AutoHotkey</w:t>
+      </w:r>
+      <w:proofErr w:type="spellEnd"/>
+      <w:r>
+        <w:t xml:space="preserve"> is working if you type or click anywhere you can disrupt it</w:t>
+      </w:r>
+    </w:p>
+    <w:p>
+      <w:pPr>
+        <w:pStyle w:val="ListParagraph"/>
+        <w:numPr>
+          <w:ilvl w:val="1"/>
+          <w:numId w:val="1"/>
+        </w:numPr>
+      </w:pPr>
+      <w:r>
+        <w:t xml:space="preserve">When the first 20 references are completed click uploaded and validate. If there are more the 20 references the script is still running and waiting for the opportunity to provide more references.  When you are ready navigate back to the submission page return to step </w:t>
+      </w:r>
+      <w:r>
+        <w:t>3 (You will not need to re-answer questions)</w:t>
+      </w:r>
+      <w:r>
+        <w:t>.</w:t>
+      </w:r>
+    </w:p>
+    <w:p>
+      <w:pPr>
+        <w:pStyle w:val="ListParagraph"/>
+        <w:numPr>
+          <w:ilvl w:val="1"/>
+          <w:numId w:val="1"/>
+        </w:numPr>
+      </w:pPr>
+      <w:r>
+        <w:t>When all references are selected a message will notify you.</w:t>
+      </w:r>
+    </w:p>
+    <w:p/>
+    <w:p>
       <w:bookmarkStart w:id="0" w:name="_GoBack"/>
       <w:bookmarkEnd w:id="0"/>
-    </w:p>
-    <w:p>
-      <w:pPr>
-        <w:pStyle w:val="ListParagraph"/>
-        <w:numPr>
-          <w:ilvl w:val="2"/>
-          <w:numId w:val="1"/>
-        </w:numPr>
-      </w:pPr>
-      <w:r>
-        <w:t>While AutoHotkey is working if you type or click anywhere you can disrupt it</w:t>
-      </w:r>
-    </w:p>
-    <w:p>
-      <w:pPr>
-        <w:pStyle w:val="ListParagraph"/>
-        <w:numPr>
-          <w:ilvl w:val="1"/>
-          <w:numId w:val="1"/>
-        </w:numPr>
-      </w:pPr>
-      <w:r>
-        <w:t xml:space="preserve">When the first 20 references are completed click uploaded and validate. If there are more the 20 references the script is still running and waiting for the opportunity to provide more references.  When you are ready navigate back to the submission page return to step </w:t>
-      </w:r>
-      <w:r>
-        <w:t>3 (You will not need to re-answer questions)</w:t>
-      </w:r>
-      <w:r>
-        <w:t>.</w:t>
-      </w:r>
-    </w:p>
-    <w:p>
-      <w:pPr>
-        <w:pStyle w:val="ListParagraph"/>
-        <w:numPr>
-          <w:ilvl w:val="1"/>
-          <w:numId w:val="1"/>
-        </w:numPr>
-      </w:pPr>
-      <w:r>
-        <w:t>When all references are selected a message will notify you.</w:t>
+      <w:r>
+        <w:br w:type="page"/>
+      </w:r>
+      <w:r>
+        <w:lastRenderedPageBreak/>
+        <w:t>Caveats and Issues:</w:t>
+      </w:r>
+    </w:p>
+    <w:p>
+      <w:pPr>
+        <w:ind w:firstLine="720"/>
+      </w:pPr>
+      <w:r>
+        <w:t xml:space="preserve">The </w:t>
+      </w:r>
+      <w:proofErr w:type="spellStart"/>
+      <w:r>
+        <w:t>AutoUpload</w:t>
+      </w:r>
+      <w:proofErr w:type="spellEnd"/>
+      <w:r>
+        <w:t xml:space="preserve"> script is still a work in progress. I have done extensive testing and it works very consistently. However, it is possible that it may not work in all possible circumstances. If you come across a situation where it does not behave as expected please let me know. </w:t>
       </w:r>
     </w:p>
     <w:p/>
     <w:p>
+      <w:pPr>
+        <w:ind w:firstLine="720"/>
+      </w:pPr>
+      <w:r>
+        <w:t xml:space="preserve">If a Hotkey goes awry it will continue to attempt to execute its command until it has complete itself. This can be canceled by right clicking on the </w:t>
+      </w:r>
+      <w:proofErr w:type="spellStart"/>
+      <w:r>
+        <w:t>AutoHotkey</w:t>
+      </w:r>
+      <w:proofErr w:type="spellEnd"/>
+      <w:r>
+        <w:t xml:space="preserve"> log in the taskbar and selecting “Reload this Script”. This cancels the current script and resets </w:t>
+      </w:r>
+      <w:proofErr w:type="spellStart"/>
+      <w:r>
+        <w:t>AutoHotkey</w:t>
+      </w:r>
+      <w:proofErr w:type="spellEnd"/>
+      <w:r>
+        <w:t xml:space="preserve">. If you make any changes to a script you must also “Reload this script” before </w:t>
+      </w:r>
+      <w:proofErr w:type="spellStart"/>
+      <w:r>
+        <w:t>AutoHotkey</w:t>
+      </w:r>
+      <w:proofErr w:type="spellEnd"/>
+      <w:r>
+        <w:t xml:space="preserve"> will acknowledge those changes.</w:t>
+      </w:r>
+    </w:p>
+    <w:p/>
+    <w:p>
+      <w:pPr>
+        <w:ind w:firstLine="720"/>
+      </w:pPr>
+      <w:r>
+        <w:t xml:space="preserve">The main issue I have been dealing with is </w:t>
+      </w:r>
+      <w:proofErr w:type="spellStart"/>
+      <w:r>
+        <w:t>AutoHotkey</w:t>
+      </w:r>
+      <w:proofErr w:type="spellEnd"/>
+      <w:r>
+        <w:t xml:space="preserve"> going too fast and having the commands jumbled or misinterpreted by the browser. This can manifest in several ways but the most typical is that it will not upload the correct number of references instead it simply keeps overwriting one of them. If this is a problem on your system you can modify the delay variable in the script.  Near the top of the script is a line that reads:</w:t>
+      </w:r>
+    </w:p>
+    <w:p>
+      <w:pPr>
+        <w:pStyle w:val="PreformattedText"/>
+        <w:ind w:left="720" w:right="1440"/>
+        <w:rPr>
+          <w:i/>
+          <w:iCs/>
+          <w:color w:val="000000"/>
+        </w:rPr>
+      </w:pPr>
+      <w:proofErr w:type="spellStart"/>
+      <w:proofErr w:type="gramStart"/>
+      <w:r>
+        <w:rPr>
+          <w:i/>
+          <w:iCs/>
+          <w:color w:val="000000"/>
+        </w:rPr>
+        <w:t>submitDelay</w:t>
+      </w:r>
+      <w:proofErr w:type="spellEnd"/>
+      <w:proofErr w:type="gramEnd"/>
+      <w:r>
+        <w:rPr>
+          <w:i/>
+          <w:iCs/>
+          <w:color w:val="000000"/>
+        </w:rPr>
+        <w:t xml:space="preserve"> := </w:t>
+      </w:r>
+      <w:r>
+        <w:rPr>
+          <w:i/>
+          <w:iCs/>
+          <w:color w:val="FF3333"/>
+        </w:rPr>
+        <w:t>100</w:t>
+      </w:r>
+      <w:r>
+        <w:rPr>
+          <w:i/>
+          <w:iCs/>
+          <w:color w:val="000000"/>
+        </w:rPr>
+        <w:t xml:space="preserve"> ; 100 is default. Increase this number to slow down the submission process if it is breaking.  Do not set below 100 or errors may occur.</w:t>
+      </w:r>
+    </w:p>
+    <w:p>
+      <w:r>
+        <w:t>Increase the number in red.  Note 100 is 1/10th of a second.  1000 is a full second delay.</w:t>
+      </w:r>
+    </w:p>
+    <w:p>
+      <w:r>
+        <w:t xml:space="preserve"> </w:t>
+      </w:r>
       <w:r>
         <w:br w:type="page"/>
       </w:r>
     </w:p>
     <w:p>
+      <w:pPr>
+        <w:rPr>
+          <w:noProof/>
+        </w:rPr>
+      </w:pPr>
       <w:r>
         <w:lastRenderedPageBreak/>
-        <w:t>Image 1:</w:t>
-      </w:r>
+        <w:t>Image 1</w:t>
+      </w:r>
+      <w:proofErr w:type="gramStart"/>
+      <w:r>
+        <w:t>:</w:t>
+      </w:r>
+      <w:proofErr w:type="gramEnd"/>
       <w:r>
         <w:rPr>
           <w:noProof/>
@@ -821,13 +979,7 @@
                         <w:rPr>
                           <w:color w:val="FF0000"/>
                         </w:rPr>
-                        <w:t>CLICK HERE</w:t>
-                      </w:r>
-                      <w:r>
-                        <w:rPr>
-                          <w:color w:val="FF0000"/>
-                        </w:rPr>
-                        <w:t>.  Then copy (right click or ctrl-c)</w:t>
+                        <w:t>CLICK HERE.  Then copy (right click or ctrl-c)</w:t>
                       </w:r>
                     </w:p>
                   </w:txbxContent>
@@ -963,6 +1115,13 @@
           </wp:inline>
         </w:drawing>
       </w:r>
+    </w:p>
+    <w:p>
+      <w:pPr>
+        <w:rPr>
+          <w:noProof/>
+        </w:rPr>
+      </w:pPr>
     </w:p>
     <w:sectPr>
       <w:headerReference w:type="even" r:id="rId9"/>
@@ -1668,6 +1827,12 @@
     <w:uiPriority w:val="99"/>
     <w:rsid w:val="00C02962"/>
   </w:style>
+  <w:style w:type="paragraph" w:customStyle="1" w:styleId="PreformattedText">
+    <w:name w:val="Preformatted Text"/>
+    <w:basedOn w:val="Normal"/>
+    <w:qFormat/>
+    <w:rsid w:val="00F64BB2"/>
+  </w:style>
 </w:styles>
 </file>
 

</xml_diff>